<commit_message>
EU-36 apply gender changes in template
</commit_message>
<xml_diff>
--- a/templates/hostel_booking_template.docx
+++ b/templates/hostel_booking_template.docx
@@ -41,37 +41,7 @@
           <w:szCs w:val="24"/>
           <w:lang w:val="uk-UA"/>
         </w:rPr>
-        <w:t xml:space="preserve">{{ </w:t>
-      </w:r>
-      <w:r>
-        <w:rPr>
-          <w:rFonts w:ascii="SFMono-Regular;Menlo;Monaco;Consolas;Liberation Mono;Courier New;Courier;monospace" w:hAnsi="SFMono-Regular;Menlo;Monaco;Consolas;Liberation Mono;Courier New;Courier;monospace"/>
-          <w:b w:val="false"/>
-          <w:i/>
-          <w:caps w:val="false"/>
-          <w:smallCaps w:val="false"/>
-          <w:color w:val="404040"/>
-          <w:spacing w:val="0"/>
-          <w:sz w:val="24"/>
-          <w:szCs w:val="24"/>
-          <w:lang w:val="uk-UA"/>
-        </w:rPr>
-        <w:t xml:space="preserve">short_university_name </w:t>
-      </w:r>
-      <w:r>
-        <w:rPr>
-          <w:rFonts w:ascii="SFMono-Regular;Menlo;Monaco;Consolas;Liberation Mono;Courier New;Courier;monospace" w:hAnsi="SFMono-Regular;Menlo;Monaco;Consolas;Liberation Mono;Courier New;Courier;monospace"/>
-          <w:b w:val="false"/>
-          <w:i/>
-          <w:caps w:val="false"/>
-          <w:smallCaps w:val="false"/>
-          <w:color w:val="404040"/>
-          <w:spacing w:val="0"/>
-          <w:sz w:val="24"/>
-          <w:szCs w:val="24"/>
-          <w:lang w:val="uk-UA"/>
-        </w:rPr>
-        <w:t>}}</w:t>
+        <w:t>{{ short_university_name }}</w:t>
       </w:r>
     </w:p>
     <w:p>
@@ -130,26 +100,25 @@
           <w:szCs w:val="24"/>
           <w:lang w:val="uk-UA"/>
         </w:rPr>
-        <w:t xml:space="preserve">студент </w:t>
-      </w:r>
-      <w:r>
-        <w:rPr>
-          <w:i/>
-          <w:sz w:val="24"/>
-          <w:szCs w:val="24"/>
-          <w:highlight w:val="yellow"/>
-          <w:lang w:val="uk-UA"/>
-        </w:rPr>
-        <w:t>(ки)</w:t>
-      </w:r>
-      <w:r>
-        <w:rPr>
-          <w:i/>
-          <w:sz w:val="24"/>
-          <w:szCs w:val="24"/>
-          <w:lang w:val="uk-UA"/>
-        </w:rPr>
-        <w:t xml:space="preserve"> факультету </w:t>
+        <w:t>студент</w:t>
+      </w:r>
+      <w:r>
+        <w:rPr>
+          <w:i/>
+          <w:sz w:val="24"/>
+          <w:szCs w:val="24"/>
+          <w:lang w:val="uk-UA"/>
+        </w:rPr>
+        <w:t>{% if gender == “M” %}а{% else %}ки{%endif%}</w:t>
+      </w:r>
+      <w:r>
+        <w:rPr>
+          <w:i/>
+          <w:sz w:val="24"/>
+          <w:szCs w:val="24"/>
+          <w:lang w:val="uk-UA"/>
+        </w:rPr>
+        <w:t xml:space="preserve"> факультету</w:t>
       </w:r>
     </w:p>
     <w:p>
@@ -162,23 +131,21 @@
         <w:spacing w:lineRule="auto" w:line="240" w:before="0" w:after="0"/>
         <w:ind w:left="5245" w:hanging="0"/>
         <w:rPr>
-          <w:rFonts w:ascii="Calibri" w:hAnsi="Calibri"/>
-          <w:color w:val="auto"/>
-          <w:sz w:val="24"/>
-        </w:rPr>
-      </w:pPr>
-      <w:r>
-        <w:rPr>
-          <w:rFonts w:eastAsia="Calibri" w:cs="Arial" w:cstheme="minorBidi" w:eastAsiaTheme="minorHAnsi"/>
-          <w:i/>
-          <w:color w:val="auto"/>
-          <w:kern w:val="0"/>
-          <w:sz w:val="24"/>
-          <w:szCs w:val="24"/>
-          <w:highlight w:val="yellow"/>
-          <w:lang w:val="ru-RU" w:eastAsia="en-US" w:bidi="ar-SA"/>
-        </w:rPr>
-        <w:t>{{ faculty_name }}</w:t>
+          <w:i/>
+          <w:i/>
+          <w:sz w:val="24"/>
+          <w:szCs w:val="24"/>
+          <w:lang w:val="uk-UA"/>
+        </w:rPr>
+      </w:pPr>
+      <w:r>
+        <w:rPr>
+          <w:i/>
+          <w:sz w:val="24"/>
+          <w:szCs w:val="24"/>
+          <w:lang w:val="uk-UA"/>
+        </w:rPr>
+        <w:t xml:space="preserve">{{ faculty_name }} {{ course }} курсу {% if educ_level == “B” %}першого (бакалаврського) {% else %} другого (магістерського) {% endif %}рівня вищої освіти </w:t>
       </w:r>
     </w:p>
     <w:p>
@@ -205,118 +172,7 @@
           <w:szCs w:val="24"/>
           <w:lang w:val="uk-UA"/>
         </w:rPr>
-        <w:t>{{ course }}</w:t>
-      </w:r>
-      <w:r>
-        <w:rPr>
-          <w:i/>
-          <w:sz w:val="24"/>
-          <w:szCs w:val="24"/>
-          <w:lang w:val="uk-UA"/>
-        </w:rPr>
-        <w:t xml:space="preserve"> курсу першого (бакалаврського) рівня вищої освіти </w:t>
-      </w:r>
-    </w:p>
-    <w:p>
-      <w:pPr>
-        <w:pStyle w:val="Normal"/>
-        <w:tabs>
-          <w:tab w:val="clear" w:pos="708"/>
-          <w:tab w:val="left" w:pos="5103" w:leader="none"/>
-        </w:tabs>
-        <w:spacing w:lineRule="auto" w:line="240" w:before="0" w:after="0"/>
-        <w:ind w:left="5245" w:hanging="0"/>
-        <w:rPr>
-          <w:i/>
-          <w:i/>
-          <w:sz w:val="24"/>
-          <w:szCs w:val="24"/>
-          <w:lang w:val="uk-UA"/>
-        </w:rPr>
-      </w:pPr>
-      <w:r>
-        <w:rPr>
-          <w:i/>
-          <w:sz w:val="24"/>
-          <w:szCs w:val="24"/>
-          <w:lang w:val="uk-UA"/>
-        </w:rPr>
-        <w:t xml:space="preserve">за спеціальністю </w:t>
-      </w:r>
-      <w:r>
-        <w:rPr>
-          <w:i/>
-          <w:sz w:val="24"/>
-          <w:szCs w:val="24"/>
-          <w:highlight w:val="yellow"/>
-        </w:rPr>
-        <w:t xml:space="preserve">автоматично </w:t>
-      </w:r>
-      <w:r>
-        <w:rPr>
-          <w:i/>
-          <w:sz w:val="24"/>
-          <w:szCs w:val="24"/>
-          <w:highlight w:val="yellow"/>
-          <w:lang w:val="uk-UA"/>
-        </w:rPr>
-        <w:t>підтягується</w:t>
-      </w:r>
-    </w:p>
-    <w:p>
-      <w:pPr>
-        <w:pStyle w:val="Normal"/>
-        <w:tabs>
-          <w:tab w:val="clear" w:pos="708"/>
-          <w:tab w:val="left" w:pos="5103" w:leader="none"/>
-        </w:tabs>
-        <w:spacing w:lineRule="auto" w:line="240" w:before="0" w:after="0"/>
-        <w:ind w:left="5245" w:hanging="0"/>
-        <w:rPr>
-          <w:i/>
-          <w:i/>
-          <w:sz w:val="24"/>
-          <w:szCs w:val="24"/>
-          <w:vertAlign w:val="superscript"/>
-          <w:lang w:val="uk-UA"/>
-        </w:rPr>
-      </w:pPr>
-      <w:r>
-        <w:rPr>
-          <w:i/>
-          <w:sz w:val="24"/>
-          <w:szCs w:val="24"/>
-          <w:vertAlign w:val="superscript"/>
-          <w:lang w:val="uk-UA"/>
-        </w:rPr>
-      </w:r>
-    </w:p>
-    <w:p>
-      <w:pPr>
-        <w:pStyle w:val="Normal"/>
-        <w:tabs>
-          <w:tab w:val="clear" w:pos="708"/>
-          <w:tab w:val="left" w:pos="5103" w:leader="none"/>
-        </w:tabs>
-        <w:spacing w:lineRule="auto" w:line="240" w:before="0" w:after="0"/>
-        <w:ind w:left="5245" w:hanging="0"/>
-        <w:rPr>
-          <w:i/>
-          <w:i/>
-          <w:sz w:val="24"/>
-          <w:szCs w:val="24"/>
-          <w:lang w:val="uk-UA"/>
-        </w:rPr>
-      </w:pPr>
-      <w:r>
-        <w:rPr>
-          <w:i/>
-          <w:sz w:val="24"/>
-          <w:szCs w:val="24"/>
-          <w:highlight w:val="yellow"/>
-          <w:lang w:val="uk-UA"/>
-        </w:rPr>
-        <w:t>{{ full_name }}</w:t>
+        <w:t>за спеціальністю {{ speciality_code }}{{ speciality_name }} {{ full_name }}</w:t>
       </w:r>
     </w:p>
     <w:p>
@@ -437,12 +293,12 @@
               <wp:anchor behindDoc="0" distT="0" distB="0" distL="0" distR="0" simplePos="0" locked="0" layoutInCell="1" allowOverlap="1" relativeHeight="2" wp14:anchorId="645B9562">
                 <wp:simplePos x="0" y="0"/>
                 <wp:positionH relativeFrom="column">
-                  <wp:posOffset>5097145</wp:posOffset>
+                  <wp:posOffset>5096510</wp:posOffset>
                 </wp:positionH>
                 <wp:positionV relativeFrom="paragraph">
-                  <wp:posOffset>33655</wp:posOffset>
+                  <wp:posOffset>29845</wp:posOffset>
                 </wp:positionV>
-                <wp:extent cx="2054860" cy="327025"/>
+                <wp:extent cx="2056130" cy="328295"/>
                 <wp:effectExtent l="6667" t="0" r="10478" b="10477"/>
                 <wp:wrapNone/>
                 <wp:docPr id="1" name="Поле 9"/>
@@ -453,7 +309,7 @@
                       <wps:spPr>
                         <a:xfrm rot="16200000">
                           <a:off x="0" y="0"/>
-                          <a:ext cx="2054160" cy="326520"/>
+                          <a:ext cx="2055600" cy="327600"/>
                         </a:xfrm>
                         <a:prstGeom prst="rect">
                           <a:avLst/>
@@ -505,7 +361,7 @@
           </mc:Choice>
           <mc:Fallback>
             <w:pict>
-              <v:rect id="shape_0" ID="Поле 9" fillcolor="white" stroked="t" style="position:absolute;margin-left:401.4pt;margin-top:2.65pt;width:161.7pt;height:25.65pt;rotation:270" wp14:anchorId="645B9562">
+              <v:rect id="shape_0" ID="Поле 9" fillcolor="white" stroked="t" style="position:absolute;margin-left:401.35pt;margin-top:2.35pt;width:161.8pt;height:25.75pt;rotation:270" wp14:anchorId="645B9562">
                 <w10:wrap type="none"/>
                 <v:fill o:detectmouseclick="t" type="solid" color2="black"/>
                 <v:stroke color="white" weight="6480" joinstyle="round" endcap="flat"/>
@@ -544,7 +400,7 @@
                 <wp:positionV relativeFrom="paragraph">
                   <wp:posOffset>201930</wp:posOffset>
                 </wp:positionV>
-                <wp:extent cx="544195" cy="344805"/>
+                <wp:extent cx="545465" cy="344805"/>
                 <wp:effectExtent l="10795" t="11430" r="8255" b="5715"/>
                 <wp:wrapNone/>
                 <wp:docPr id="3" name="Поле 8"/>
@@ -555,7 +411,7 @@
                       <wps:spPr>
                         <a:xfrm>
                           <a:off x="0" y="0"/>
-                          <a:ext cx="543600" cy="344160"/>
+                          <a:ext cx="544680" cy="344160"/>
                         </a:xfrm>
                         <a:prstGeom prst="rect">
                           <a:avLst/>
@@ -605,7 +461,7 @@
           </mc:Choice>
           <mc:Fallback>
             <w:pict>
-              <v:rect id="shape_0" ID="Поле 8" fillcolor="white" stroked="t" style="position:absolute;margin-left:-60.65pt;margin-top:15.9pt;width:42.75pt;height:27.05pt" wp14:anchorId="738CF2AA">
+              <v:rect id="shape_0" ID="Поле 8" fillcolor="white" stroked="t" style="position:absolute;margin-left:-60.65pt;margin-top:15.9pt;width:42.85pt;height:27.05pt" wp14:anchorId="738CF2AA">
                 <w10:wrap type="none"/>
                 <v:fill o:detectmouseclick="t" type="solid" color2="black"/>
                 <v:stroke color="white" weight="9360" joinstyle="miter" endcap="flat"/>
@@ -719,25 +575,7 @@
           <w:szCs w:val="28"/>
           <w:lang w:val="uk-UA"/>
         </w:rPr>
-        <w:t>/</w:t>
-      </w:r>
-      <w:r>
-        <w:rPr>
-          <w:i/>
-          <w:sz w:val="28"/>
-          <w:szCs w:val="28"/>
-          <w:lang w:val="uk-UA"/>
-        </w:rPr>
-        <w:t xml:space="preserve">{{ finish_year }} </w:t>
-      </w:r>
-      <w:r>
-        <w:rPr>
-          <w:i/>
-          <w:sz w:val="28"/>
-          <w:szCs w:val="28"/>
-          <w:lang w:val="uk-UA"/>
-        </w:rPr>
-        <w:t xml:space="preserve">навчальний рік у гуртожиток </w:t>
+        <w:t xml:space="preserve">/{{ finish_year }} навчальний рік у гуртожиток </w:t>
       </w:r>
       <w:r>
         <w:rPr>
@@ -752,7 +590,39 @@
           <w:szCs w:val="24"/>
           <w:lang w:val="uk-UA"/>
         </w:rPr>
-        <w:t xml:space="preserve">{{ </w:t>
+        <w:t>{{ short_university_name }}</w:t>
+      </w:r>
+      <w:r>
+        <w:rPr>
+          <w:i/>
+          <w:sz w:val="28"/>
+          <w:szCs w:val="28"/>
+          <w:lang w:val="uk-UA"/>
+        </w:rPr>
+        <w:t>.</w:t>
+      </w:r>
+    </w:p>
+    <w:p>
+      <w:pPr>
+        <w:pStyle w:val="Style14"/>
+        <w:ind w:firstLine="900"/>
+        <w:jc w:val="both"/>
+        <w:rPr>
+          <w:i/>
+          <w:i/>
+          <w:sz w:val="28"/>
+          <w:szCs w:val="28"/>
+          <w:lang w:val="uk-UA"/>
+        </w:rPr>
+      </w:pPr>
+      <w:r>
+        <w:rPr>
+          <w:i/>
+          <w:sz w:val="28"/>
+          <w:szCs w:val="28"/>
+          <w:lang w:val="uk-UA"/>
+        </w:rPr>
+        <w:t xml:space="preserve">Зобов'язуюсь дотримуватись умов проживання за договором про проживання та виконувати правила внутрішнього розпорядку </w:t>
       </w:r>
       <w:r>
         <w:rPr>
@@ -767,31 +637,16 @@
           <w:szCs w:val="24"/>
           <w:lang w:val="uk-UA"/>
         </w:rPr>
-        <w:t xml:space="preserve">short_university_name </w:t>
-      </w:r>
-      <w:r>
-        <w:rPr>
-          <w:rFonts w:ascii="SFMono-Regular;Menlo;Monaco;Consolas;Liberation Mono;Courier New;Courier;monospace" w:hAnsi="SFMono-Regular;Menlo;Monaco;Consolas;Liberation Mono;Courier New;Courier;monospace"/>
-          <w:b w:val="false"/>
-          <w:i/>
-          <w:caps w:val="false"/>
-          <w:smallCaps w:val="false"/>
-          <w:color w:val="404040"/>
-          <w:spacing w:val="0"/>
-          <w:sz w:val="24"/>
-          <w:szCs w:val="24"/>
-          <w:lang w:val="uk-UA"/>
-        </w:rPr>
-        <w:t>}}</w:t>
-      </w:r>
-      <w:r>
-        <w:rPr>
-          <w:i/>
-          <w:sz w:val="28"/>
-          <w:szCs w:val="28"/>
-          <w:lang w:val="uk-UA"/>
-        </w:rPr>
-        <w:t>.</w:t>
+        <w:t>{{ short_university_name }}</w:t>
+      </w:r>
+      <w:r>
+        <w:rPr>
+          <w:i/>
+          <w:sz w:val="28"/>
+          <w:szCs w:val="28"/>
+          <w:lang w:val="uk-UA"/>
+        </w:rPr>
+        <w:t xml:space="preserve"> та положень про гуртожиток.</w:t>
       </w:r>
     </w:p>
     <w:p>
@@ -814,83 +669,6 @@
           <w:szCs w:val="28"/>
           <w:lang w:val="uk-UA"/>
         </w:rPr>
-        <w:t xml:space="preserve">Зобов'язуюсь дотримуватись умов проживання за договором про проживання та виконувати правила внутрішнього розпорядку </w:t>
-      </w:r>
-      <w:r>
-        <w:rPr>
-          <w:rFonts w:ascii="SFMono-Regular;Menlo;Monaco;Consolas;Liberation Mono;Courier New;Courier;monospace" w:hAnsi="SFMono-Regular;Menlo;Monaco;Consolas;Liberation Mono;Courier New;Courier;monospace"/>
-          <w:b w:val="false"/>
-          <w:i/>
-          <w:caps w:val="false"/>
-          <w:smallCaps w:val="false"/>
-          <w:color w:val="404040"/>
-          <w:spacing w:val="0"/>
-          <w:sz w:val="24"/>
-          <w:szCs w:val="24"/>
-          <w:lang w:val="uk-UA"/>
-        </w:rPr>
-        <w:t xml:space="preserve">{{ </w:t>
-      </w:r>
-      <w:r>
-        <w:rPr>
-          <w:rFonts w:ascii="SFMono-Regular;Menlo;Monaco;Consolas;Liberation Mono;Courier New;Courier;monospace" w:hAnsi="SFMono-Regular;Menlo;Monaco;Consolas;Liberation Mono;Courier New;Courier;monospace"/>
-          <w:b w:val="false"/>
-          <w:i/>
-          <w:caps w:val="false"/>
-          <w:smallCaps w:val="false"/>
-          <w:color w:val="404040"/>
-          <w:spacing w:val="0"/>
-          <w:sz w:val="24"/>
-          <w:szCs w:val="24"/>
-          <w:lang w:val="uk-UA"/>
-        </w:rPr>
-        <w:t xml:space="preserve">short_university_name </w:t>
-      </w:r>
-      <w:r>
-        <w:rPr>
-          <w:rFonts w:ascii="SFMono-Regular;Menlo;Monaco;Consolas;Liberation Mono;Courier New;Courier;monospace" w:hAnsi="SFMono-Regular;Menlo;Monaco;Consolas;Liberation Mono;Courier New;Courier;monospace"/>
-          <w:b w:val="false"/>
-          <w:i/>
-          <w:caps w:val="false"/>
-          <w:smallCaps w:val="false"/>
-          <w:color w:val="404040"/>
-          <w:spacing w:val="0"/>
-          <w:sz w:val="24"/>
-          <w:szCs w:val="24"/>
-          <w:lang w:val="uk-UA"/>
-        </w:rPr>
-        <w:t>}}</w:t>
-      </w:r>
-      <w:r>
-        <w:rPr>
-          <w:i/>
-          <w:sz w:val="28"/>
-          <w:szCs w:val="28"/>
-          <w:lang w:val="uk-UA"/>
-        </w:rPr>
-        <w:t xml:space="preserve"> та положень про гуртожиток.</w:t>
-      </w:r>
-    </w:p>
-    <w:p>
-      <w:pPr>
-        <w:pStyle w:val="Style14"/>
-        <w:ind w:firstLine="900"/>
-        <w:jc w:val="both"/>
-        <w:rPr>
-          <w:i/>
-          <w:i/>
-          <w:sz w:val="28"/>
-          <w:szCs w:val="28"/>
-          <w:lang w:val="uk-UA"/>
-        </w:rPr>
-      </w:pPr>
-      <w:r>
-        <w:rPr>
-          <w:i/>
-          <w:sz w:val="28"/>
-          <w:szCs w:val="28"/>
-          <w:lang w:val="uk-UA"/>
-        </w:rPr>
         <w:t xml:space="preserve">Кошти за проживання у гуртожитку зобов'язуюсь сплачувати у строки, встановлені в договорі найму жилої площі в гуртожитку. </w:t>
       </w:r>
     </w:p>
@@ -951,17 +729,7 @@
           <w:szCs w:val="24"/>
           <w:lang w:val="uk-UA"/>
         </w:rPr>
-        <w:t xml:space="preserve">Дата                                                   _____________   Прізвище та ініціали </w:t>
-      </w:r>
-      <w:r>
-        <w:rPr>
-          <w:i/>
-          <w:sz w:val="28"/>
-          <w:szCs w:val="28"/>
-          <w:highlight w:val="yellow"/>
-          <w:lang w:val="uk-UA"/>
-        </w:rPr>
-        <w:t>автоматично підтягується</w:t>
+        <w:t>Дата {{ date_today }}                                             {{ full_name }}</w:t>
       </w:r>
     </w:p>
     <w:p>

</xml_diff>